<commit_message>
lab 2 and 3
</commit_message>
<xml_diff>
--- a/lab1/Lab1 Солойов ІТ-32-2.docx
+++ b/lab1/Lab1 Солойов ІТ-32-2.docx
@@ -3,8 +3,32 @@
 <w:document xmlns:wpc="http://schemas.microsoft.com/office/word/2010/wordprocessingCanvas" xmlns:cx="http://schemas.microsoft.com/office/drawing/2014/chartex" xmlns:cx1="http://schemas.microsoft.com/office/drawing/2015/9/8/chartex" xmlns:cx2="http://schemas.microsoft.com/office/drawing/2015/10/21/chartex" xmlns:cx3="http://schemas.microsoft.com/office/drawing/2016/5/9/chartex" xmlns:cx4="http://schemas.microsoft.com/office/drawing/2016/5/10/chartex" xmlns:cx5="http://schemas.microsoft.com/office/drawing/2016/5/11/chartex" xmlns:cx6="http://schemas.microsoft.com/office/drawing/2016/5/12/chartex" xmlns:cx7="http://schemas.microsoft.com/office/drawing/2016/5/13/chartex" xmlns:cx8="http://schemas.microsoft.com/office/drawing/2016/5/14/chartex" xmlns:mc="http://schemas.openxmlformats.org/markup-compatibility/2006" xmlns:aink="http://schemas.microsoft.com/office/drawing/2016/ink" xmlns:am3d="http://schemas.microsoft.com/office/drawing/2017/model3d" xmlns:o="urn:schemas-microsoft-com:office:office" xmlns:oel="http://schemas.microsoft.com/office/2019/extlst" xmlns:r="http://schemas.openxmlformats.org/officeDocument/2006/relationships" xmlns:m="http://schemas.openxmlformats.org/officeDocument/2006/math" xmlns:v="urn:schemas-microsoft-com:vml" xmlns:wp14="http://schemas.microsoft.com/office/word/2010/wordprocessingDrawing" xmlns:wp="http://schemas.openxmlformats.org/drawingml/2006/wordprocessingDrawing" xmlns:w10="urn:schemas-microsoft-com:office:word" xmlns:w="http://schemas.openxmlformats.org/wordprocessingml/2006/main" xmlns:w14="http://schemas.microsoft.com/office/word/2010/wordml" xmlns:w15="http://schemas.microsoft.com/office/word/2012/wordml" xmlns:w16cex="http://schemas.microsoft.com/office/word/2018/wordml/cex" xmlns:w16cid="http://schemas.microsoft.com/office/word/2016/wordml/cid" xmlns:w16="http://schemas.microsoft.com/office/word/2018/wordml" xmlns:w16du="http://schemas.microsoft.com/office/word/2023/wordml/word16du" xmlns:w16sdtdh="http://schemas.microsoft.com/office/word/2020/wordml/sdtdatahash" xmlns:w16sdtfl="http://schemas.microsoft.com/office/word/2024/wordml/sdtformatlock" xmlns:w16se="http://schemas.microsoft.com/office/word/2015/wordml/symex" xmlns:wpg="http://schemas.microsoft.com/office/word/2010/wordprocessingGroup" xmlns:wpi="http://schemas.microsoft.com/office/word/2010/wordprocessingInk" xmlns:wne="http://schemas.microsoft.com/office/word/2006/wordml" xmlns:wps="http://schemas.microsoft.com/office/word/2010/wordprocessingShape" mc:Ignorable="w14 w15 w16se w16cid w16 w16cex w16sdtdh w16sdtfl w16du wp14">
   <w:body>
     <w:p>
+      <w:pPr>
+        <w:rPr>
+          <w:lang w:val="en-US"/>
+        </w:rPr>
+      </w:pPr>
       <w:r>
         <w:t xml:space="preserve">Лаб 1 Соловйов ІТ-32-2 </w:t>
+      </w:r>
+    </w:p>
+    <w:p>
+      <w:pPr>
+        <w:rPr>
+          <w:lang w:val="en-US"/>
+        </w:rPr>
+      </w:pPr>
+      <w:r>
+        <w:rPr>
+          <w:lang w:val="en-US"/>
+        </w:rPr>
+        <w:t xml:space="preserve">Github: </w:t>
+      </w:r>
+      <w:r>
+        <w:rPr>
+          <w:lang w:val="en-US"/>
+        </w:rPr>
+        <w:t>https://github.com/SolDima/labSP/tree/main/lab1</w:t>
       </w:r>
     </w:p>
     <w:p>
@@ -323,6 +347,7 @@
         <w:spacing w:after="0"/>
       </w:pPr>
       <w:r>
+        <w:lastRenderedPageBreak/>
         <w:t xml:space="preserve">        case 1: {</w:t>
       </w:r>
     </w:p>
@@ -339,325 +364,325 @@
         <w:spacing w:after="0"/>
       </w:pPr>
       <w:r>
+        <w:t xml:space="preserve">            float result = (float)a / b;</w:t>
+      </w:r>
+    </w:p>
+    <w:p>
+      <w:pPr>
+        <w:spacing w:after="0"/>
+      </w:pPr>
+      <w:r>
+        <w:t xml:space="preserve">            printf("Результат: %.2f\n", result);</w:t>
+      </w:r>
+    </w:p>
+    <w:p>
+      <w:pPr>
+        <w:spacing w:after="0"/>
+      </w:pPr>
+      <w:r>
+        <w:t xml:space="preserve">            break;</w:t>
+      </w:r>
+    </w:p>
+    <w:p>
+      <w:pPr>
+        <w:spacing w:after="0"/>
+      </w:pPr>
+      <w:r>
+        <w:t xml:space="preserve">        }</w:t>
+      </w:r>
+    </w:p>
+    <w:p>
+      <w:pPr>
+        <w:spacing w:after="0"/>
+      </w:pPr>
+    </w:p>
+    <w:p>
+      <w:pPr>
+        <w:spacing w:after="0"/>
+      </w:pPr>
+      <w:r>
+        <w:t xml:space="preserve">        case 2: {</w:t>
+      </w:r>
+    </w:p>
+    <w:p>
+      <w:pPr>
+        <w:spacing w:after="0"/>
+      </w:pPr>
+      <w:r>
+        <w:t xml:space="preserve">            const float pi = 3.14f;</w:t>
+      </w:r>
+    </w:p>
+    <w:p>
+      <w:pPr>
+        <w:spacing w:after="0"/>
+      </w:pPr>
+      <w:r>
+        <w:t xml:space="preserve">            printf("Константа: %.2f\n", pi);</w:t>
+      </w:r>
+    </w:p>
+    <w:p>
+      <w:pPr>
+        <w:spacing w:after="0"/>
+      </w:pPr>
+      <w:r>
+        <w:t xml:space="preserve">            break;</w:t>
+      </w:r>
+    </w:p>
+    <w:p>
+      <w:pPr>
+        <w:spacing w:after="0"/>
+      </w:pPr>
+      <w:r>
+        <w:t xml:space="preserve">        }</w:t>
+      </w:r>
+    </w:p>
+    <w:p>
+      <w:pPr>
+        <w:spacing w:after="0"/>
+      </w:pPr>
+    </w:p>
+    <w:p>
+      <w:pPr>
+        <w:spacing w:after="0"/>
+      </w:pPr>
+      <w:r>
+        <w:t xml:space="preserve">        case 3: {</w:t>
+      </w:r>
+    </w:p>
+    <w:p>
+      <w:pPr>
+        <w:spacing w:after="0"/>
+      </w:pPr>
+      <w:r>
+        <w:t xml:space="preserve">            char ch = 'A'; // або можна зчитувати від користувача</w:t>
+      </w:r>
+    </w:p>
+    <w:p>
+      <w:pPr>
+        <w:spacing w:after="0"/>
+      </w:pPr>
+      <w:r>
+        <w:t xml:space="preserve">            printf("Символ: %c, ASCII-код: %d\n", ch, ch);</w:t>
+      </w:r>
+    </w:p>
+    <w:p>
+      <w:pPr>
+        <w:spacing w:after="0"/>
+      </w:pPr>
+      <w:r>
+        <w:t xml:space="preserve">            break;</w:t>
+      </w:r>
+    </w:p>
+    <w:p>
+      <w:pPr>
+        <w:spacing w:after="0"/>
+      </w:pPr>
+      <w:r>
+        <w:t xml:space="preserve">        }</w:t>
+      </w:r>
+    </w:p>
+    <w:p>
+      <w:pPr>
+        <w:spacing w:after="0"/>
+      </w:pPr>
+    </w:p>
+    <w:p>
+      <w:pPr>
+        <w:spacing w:after="0"/>
+      </w:pPr>
+      <w:r>
+        <w:t xml:space="preserve">        case 4: {</w:t>
+      </w:r>
+    </w:p>
+    <w:p>
+      <w:pPr>
+        <w:spacing w:after="0"/>
+      </w:pPr>
+      <w:r>
+        <w:t xml:space="preserve">            int intVal;</w:t>
+      </w:r>
+    </w:p>
+    <w:p>
+      <w:pPr>
+        <w:spacing w:after="0"/>
+      </w:pPr>
+      <w:r>
+        <w:t xml:space="preserve">            float floatVal;</w:t>
+      </w:r>
+    </w:p>
+    <w:p>
+      <w:pPr>
+        <w:spacing w:after="0"/>
+      </w:pPr>
+      <w:r>
+        <w:t xml:space="preserve">            printf("Введіть ціле число: ");</w:t>
+      </w:r>
+    </w:p>
+    <w:p>
+      <w:pPr>
+        <w:spacing w:after="0"/>
+      </w:pPr>
+      <w:r>
+        <w:t xml:space="preserve">            scanf("%d", &amp;intVal);</w:t>
+      </w:r>
+    </w:p>
+    <w:p>
+      <w:pPr>
+        <w:spacing w:after="0"/>
+      </w:pPr>
+      <w:r>
+        <w:t xml:space="preserve">            printf("Введіть дробове число: ");</w:t>
+      </w:r>
+    </w:p>
+    <w:p>
+      <w:pPr>
+        <w:spacing w:after="0"/>
+      </w:pPr>
+      <w:r>
+        <w:t xml:space="preserve">            scanf("%f", &amp;floatVal);</w:t>
+      </w:r>
+    </w:p>
+    <w:p>
+      <w:pPr>
+        <w:spacing w:after="0"/>
+      </w:pPr>
+      <w:r>
+        <w:t xml:space="preserve">            float sum = intVal + floatVal;</w:t>
+      </w:r>
+    </w:p>
+    <w:p>
+      <w:pPr>
+        <w:spacing w:after="0"/>
+      </w:pPr>
+      <w:r>
+        <w:t xml:space="preserve">            printf("Сума: %.2f\n", sum);</w:t>
+      </w:r>
+    </w:p>
+    <w:p>
+      <w:pPr>
+        <w:spacing w:after="0"/>
+      </w:pPr>
+      <w:r>
+        <w:t xml:space="preserve">            break;</w:t>
+      </w:r>
+    </w:p>
+    <w:p>
+      <w:pPr>
+        <w:spacing w:after="0"/>
+      </w:pPr>
+      <w:r>
+        <w:t xml:space="preserve">        }</w:t>
+      </w:r>
+    </w:p>
+    <w:p>
+      <w:pPr>
+        <w:spacing w:after="0"/>
+      </w:pPr>
+    </w:p>
+    <w:p>
+      <w:pPr>
+        <w:spacing w:after="0"/>
+      </w:pPr>
+      <w:r>
+        <w:t xml:space="preserve">        case 5: {</w:t>
+      </w:r>
+    </w:p>
+    <w:p>
+      <w:pPr>
+        <w:spacing w:after="0"/>
+      </w:pPr>
+      <w:r>
+        <w:t xml:space="preserve">            char inputChar;</w:t>
+      </w:r>
+    </w:p>
+    <w:p>
+      <w:pPr>
+        <w:spacing w:after="0"/>
+      </w:pPr>
+      <w:r>
+        <w:t xml:space="preserve">            printf("Введіть символ: ");</w:t>
+      </w:r>
+    </w:p>
+    <w:p>
+      <w:pPr>
+        <w:spacing w:after="0"/>
+      </w:pPr>
+      <w:r>
+        <w:t xml:space="preserve">            scanf(" %c", &amp;inputChar); </w:t>
+      </w:r>
+    </w:p>
+    <w:p>
+      <w:pPr>
+        <w:spacing w:after="0"/>
+      </w:pPr>
+      <w:r>
+        <w:t xml:space="preserve">            char nextChar = inputChar + 1;</w:t>
+      </w:r>
+    </w:p>
+    <w:p>
+      <w:pPr>
+        <w:spacing w:after="0"/>
+      </w:pPr>
+      <w:r>
+        <w:t xml:space="preserve">            printf("Наступний символ: %c\n", nextChar);</w:t>
+      </w:r>
+    </w:p>
+    <w:p>
+      <w:pPr>
+        <w:spacing w:after="0"/>
+      </w:pPr>
+      <w:r>
+        <w:t xml:space="preserve">            break;</w:t>
+      </w:r>
+    </w:p>
+    <w:p>
+      <w:pPr>
+        <w:spacing w:after="0"/>
+      </w:pPr>
+      <w:r>
+        <w:t xml:space="preserve">        }</w:t>
+      </w:r>
+    </w:p>
+    <w:p>
+      <w:pPr>
+        <w:spacing w:after="0"/>
+      </w:pPr>
+    </w:p>
+    <w:p>
+      <w:pPr>
+        <w:spacing w:after="0"/>
+      </w:pPr>
+      <w:r>
+        <w:t xml:space="preserve">        case -1:</w:t>
+      </w:r>
+    </w:p>
+    <w:p>
+      <w:pPr>
+        <w:spacing w:after="0"/>
+      </w:pPr>
+      <w:r>
+        <w:t xml:space="preserve">            ShowMenu = !ShowMenu;</w:t>
+      </w:r>
+    </w:p>
+    <w:p>
+      <w:pPr>
+        <w:spacing w:after="0"/>
+      </w:pPr>
+      <w:r>
+        <w:t xml:space="preserve">            break;</w:t>
+      </w:r>
+    </w:p>
+    <w:p>
+      <w:pPr>
+        <w:spacing w:after="0"/>
+      </w:pPr>
+    </w:p>
+    <w:p>
+      <w:pPr>
+        <w:spacing w:after="0"/>
+      </w:pPr>
+      <w:r>
         <w:lastRenderedPageBreak/>
-        <w:t xml:space="preserve">            float result = (float)a / b;</w:t>
-      </w:r>
-    </w:p>
-    <w:p>
-      <w:pPr>
-        <w:spacing w:after="0"/>
-      </w:pPr>
-      <w:r>
-        <w:t xml:space="preserve">            printf("Результат: %.2f\n", result);</w:t>
-      </w:r>
-    </w:p>
-    <w:p>
-      <w:pPr>
-        <w:spacing w:after="0"/>
-      </w:pPr>
-      <w:r>
-        <w:t xml:space="preserve">            break;</w:t>
-      </w:r>
-    </w:p>
-    <w:p>
-      <w:pPr>
-        <w:spacing w:after="0"/>
-      </w:pPr>
-      <w:r>
-        <w:t xml:space="preserve">        }</w:t>
-      </w:r>
-    </w:p>
-    <w:p>
-      <w:pPr>
-        <w:spacing w:after="0"/>
-      </w:pPr>
-    </w:p>
-    <w:p>
-      <w:pPr>
-        <w:spacing w:after="0"/>
-      </w:pPr>
-      <w:r>
-        <w:t xml:space="preserve">        case 2: {</w:t>
-      </w:r>
-    </w:p>
-    <w:p>
-      <w:pPr>
-        <w:spacing w:after="0"/>
-      </w:pPr>
-      <w:r>
-        <w:t xml:space="preserve">            const float pi = 3.14f;</w:t>
-      </w:r>
-    </w:p>
-    <w:p>
-      <w:pPr>
-        <w:spacing w:after="0"/>
-      </w:pPr>
-      <w:r>
-        <w:t xml:space="preserve">            printf("Константа: %.2f\n", pi);</w:t>
-      </w:r>
-    </w:p>
-    <w:p>
-      <w:pPr>
-        <w:spacing w:after="0"/>
-      </w:pPr>
-      <w:r>
-        <w:t xml:space="preserve">            break;</w:t>
-      </w:r>
-    </w:p>
-    <w:p>
-      <w:pPr>
-        <w:spacing w:after="0"/>
-      </w:pPr>
-      <w:r>
-        <w:t xml:space="preserve">        }</w:t>
-      </w:r>
-    </w:p>
-    <w:p>
-      <w:pPr>
-        <w:spacing w:after="0"/>
-      </w:pPr>
-    </w:p>
-    <w:p>
-      <w:pPr>
-        <w:spacing w:after="0"/>
-      </w:pPr>
-      <w:r>
-        <w:t xml:space="preserve">        case 3: {</w:t>
-      </w:r>
-    </w:p>
-    <w:p>
-      <w:pPr>
-        <w:spacing w:after="0"/>
-      </w:pPr>
-      <w:r>
-        <w:t xml:space="preserve">            char ch = 'A'; // або можна зчитувати від користувача</w:t>
-      </w:r>
-    </w:p>
-    <w:p>
-      <w:pPr>
-        <w:spacing w:after="0"/>
-      </w:pPr>
-      <w:r>
-        <w:t xml:space="preserve">            printf("Символ: %c, ASCII-код: %d\n", ch, ch);</w:t>
-      </w:r>
-    </w:p>
-    <w:p>
-      <w:pPr>
-        <w:spacing w:after="0"/>
-      </w:pPr>
-      <w:r>
-        <w:t xml:space="preserve">            break;</w:t>
-      </w:r>
-    </w:p>
-    <w:p>
-      <w:pPr>
-        <w:spacing w:after="0"/>
-      </w:pPr>
-      <w:r>
-        <w:t xml:space="preserve">        }</w:t>
-      </w:r>
-    </w:p>
-    <w:p>
-      <w:pPr>
-        <w:spacing w:after="0"/>
-      </w:pPr>
-    </w:p>
-    <w:p>
-      <w:pPr>
-        <w:spacing w:after="0"/>
-      </w:pPr>
-      <w:r>
-        <w:t xml:space="preserve">        case 4: {</w:t>
-      </w:r>
-    </w:p>
-    <w:p>
-      <w:pPr>
-        <w:spacing w:after="0"/>
-      </w:pPr>
-      <w:r>
-        <w:t xml:space="preserve">            int intVal;</w:t>
-      </w:r>
-    </w:p>
-    <w:p>
-      <w:pPr>
-        <w:spacing w:after="0"/>
-      </w:pPr>
-      <w:r>
-        <w:t xml:space="preserve">            float floatVal;</w:t>
-      </w:r>
-    </w:p>
-    <w:p>
-      <w:pPr>
-        <w:spacing w:after="0"/>
-      </w:pPr>
-      <w:r>
-        <w:t xml:space="preserve">            printf("Введіть ціле число: ");</w:t>
-      </w:r>
-    </w:p>
-    <w:p>
-      <w:pPr>
-        <w:spacing w:after="0"/>
-      </w:pPr>
-      <w:r>
-        <w:t xml:space="preserve">            scanf("%d", &amp;intVal);</w:t>
-      </w:r>
-    </w:p>
-    <w:p>
-      <w:pPr>
-        <w:spacing w:after="0"/>
-      </w:pPr>
-      <w:r>
-        <w:t xml:space="preserve">            printf("Введіть дробове число: ");</w:t>
-      </w:r>
-    </w:p>
-    <w:p>
-      <w:pPr>
-        <w:spacing w:after="0"/>
-      </w:pPr>
-      <w:r>
-        <w:t xml:space="preserve">            scanf("%f", &amp;floatVal);</w:t>
-      </w:r>
-    </w:p>
-    <w:p>
-      <w:pPr>
-        <w:spacing w:after="0"/>
-      </w:pPr>
-      <w:r>
-        <w:t xml:space="preserve">            float sum = intVal + floatVal;</w:t>
-      </w:r>
-    </w:p>
-    <w:p>
-      <w:pPr>
-        <w:spacing w:after="0"/>
-      </w:pPr>
-      <w:r>
-        <w:t xml:space="preserve">            printf("Сума: %.2f\n", sum);</w:t>
-      </w:r>
-    </w:p>
-    <w:p>
-      <w:pPr>
-        <w:spacing w:after="0"/>
-      </w:pPr>
-      <w:r>
-        <w:t xml:space="preserve">            break;</w:t>
-      </w:r>
-    </w:p>
-    <w:p>
-      <w:pPr>
-        <w:spacing w:after="0"/>
-      </w:pPr>
-      <w:r>
-        <w:t xml:space="preserve">        }</w:t>
-      </w:r>
-    </w:p>
-    <w:p>
-      <w:pPr>
-        <w:spacing w:after="0"/>
-      </w:pPr>
-    </w:p>
-    <w:p>
-      <w:pPr>
-        <w:spacing w:after="0"/>
-      </w:pPr>
-      <w:r>
-        <w:t xml:space="preserve">        case 5: {</w:t>
-      </w:r>
-    </w:p>
-    <w:p>
-      <w:pPr>
-        <w:spacing w:after="0"/>
-      </w:pPr>
-      <w:r>
-        <w:t xml:space="preserve">            char inputChar;</w:t>
-      </w:r>
-    </w:p>
-    <w:p>
-      <w:pPr>
-        <w:spacing w:after="0"/>
-      </w:pPr>
-      <w:r>
-        <w:t xml:space="preserve">            printf("Введіть символ: ");</w:t>
-      </w:r>
-    </w:p>
-    <w:p>
-      <w:pPr>
-        <w:spacing w:after="0"/>
-      </w:pPr>
-      <w:r>
-        <w:t xml:space="preserve">            scanf(" %c", &amp;inputChar); </w:t>
-      </w:r>
-    </w:p>
-    <w:p>
-      <w:pPr>
-        <w:spacing w:after="0"/>
-      </w:pPr>
-      <w:r>
-        <w:t xml:space="preserve">            char nextChar = inputChar + 1;</w:t>
-      </w:r>
-    </w:p>
-    <w:p>
-      <w:pPr>
-        <w:spacing w:after="0"/>
-      </w:pPr>
-      <w:r>
-        <w:t xml:space="preserve">            printf("Наступний символ: %c\n", nextChar);</w:t>
-      </w:r>
-    </w:p>
-    <w:p>
-      <w:pPr>
-        <w:spacing w:after="0"/>
-      </w:pPr>
-      <w:r>
-        <w:t xml:space="preserve">            break;</w:t>
-      </w:r>
-    </w:p>
-    <w:p>
-      <w:pPr>
-        <w:spacing w:after="0"/>
-      </w:pPr>
-      <w:r>
-        <w:t xml:space="preserve">        }</w:t>
-      </w:r>
-    </w:p>
-    <w:p>
-      <w:pPr>
-        <w:spacing w:after="0"/>
-      </w:pPr>
-    </w:p>
-    <w:p>
-      <w:pPr>
-        <w:spacing w:after="0"/>
-      </w:pPr>
-      <w:r>
-        <w:t xml:space="preserve">        case -1:</w:t>
-      </w:r>
-    </w:p>
-    <w:p>
-      <w:pPr>
-        <w:spacing w:after="0"/>
-      </w:pPr>
-      <w:r>
-        <w:t xml:space="preserve">            ShowMenu = !ShowMenu;</w:t>
-      </w:r>
-    </w:p>
-    <w:p>
-      <w:pPr>
-        <w:spacing w:after="0"/>
-      </w:pPr>
-      <w:r>
-        <w:t xml:space="preserve">            break;</w:t>
-      </w:r>
-    </w:p>
-    <w:p>
-      <w:pPr>
-        <w:spacing w:after="0"/>
-      </w:pPr>
-    </w:p>
-    <w:p>
-      <w:pPr>
-        <w:spacing w:after="0"/>
-      </w:pPr>
-      <w:r>
         <w:t xml:space="preserve">        case 0:</w:t>
       </w:r>
     </w:p>
@@ -674,7 +699,6 @@
         <w:spacing w:after="0"/>
       </w:pPr>
       <w:r>
-        <w:lastRenderedPageBreak/>
         <w:t xml:space="preserve">            break;</w:t>
       </w:r>
     </w:p>
@@ -803,27 +827,7 @@
         <w:br w:type="page"/>
       </w:r>
     </w:p>
-    <w:p>
-      <w:r>
-        <w:rPr>
-          <w:lang w:val="en-US"/>
-        </w:rPr>
-        <w:lastRenderedPageBreak/>
-        <w:t>Github:</w:t>
-      </w:r>
-      <w:r>
-        <w:rPr>
-          <w:lang w:val="en-US"/>
-        </w:rPr>
-        <w:t xml:space="preserve"> </w:t>
-      </w:r>
-      <w:r>
-        <w:rPr>
-          <w:lang w:val="en-US"/>
-        </w:rPr>
-        <w:t>https://github.com/SolDima/labSP/tree/main/lab1</w:t>
-      </w:r>
-    </w:p>
+    <w:p/>
     <w:p/>
     <w:p>
       <w:pPr>
@@ -1354,7 +1358,22 @@
         <w:rPr>
           <w:lang w:val="ru-RU"/>
         </w:rPr>
-        <w:t>акож варто враховувати, що у ситуації ділення, округлення відбувається у меншу сторону.</w:t>
+        <w:t>акож варто враховувати, що у</w:t>
+      </w:r>
+      <w:r>
+        <w:rPr>
+          <w:lang w:val="ru-RU"/>
+        </w:rPr>
+        <w:t xml:space="preserve"> </w:t>
+      </w:r>
+      <w:r>
+        <w:t>разі</w:t>
+      </w:r>
+      <w:r>
+        <w:rPr>
+          <w:lang w:val="ru-RU"/>
+        </w:rPr>
+        <w:t xml:space="preserve"> ділення, округлення відбувається у меншу сторону.</w:t>
       </w:r>
     </w:p>
     <w:sectPr>

</xml_diff>